<commit_message>
Chapter 3 word document works
</commit_message>
<xml_diff>
--- a/app/Data_output/Word_template.docx
+++ b/app/Data_output/Word_template.docx
@@ -3093,243 +3093,6 @@
           <w:p>
             <w:pPr>
               <w:cnfStyle w:val="000000100000" w:firstRow="0" w:lastRow="0" w:firstColumn="0" w:lastColumn="0" w:oddVBand="0" w:evenVBand="0" w:oddHBand="1" w:evenHBand="0" w:firstRowFirstColumn="0" w:firstRowLastColumn="0" w:lastRowFirstColumn="0" w:lastRowLastColumn="0"/>
-              <w:rPr>
-                <w:lang w:val="en-US"/>
-              </w:rPr>
-            </w:pPr>
-            <w:r>
-              <w:rPr>
-                <w:lang w:val="en-US"/>
-              </w:rPr>
-              <w:t>[t]</w:t>
-            </w:r>
-          </w:p>
-        </w:tc>
-      </w:tr>
-      <w:tr>
-        <w:tc>
-          <w:tcPr>
-            <w:cnfStyle w:val="001000000000" w:firstRow="0" w:lastRow="0" w:firstColumn="1" w:lastColumn="0" w:oddVBand="0" w:evenVBand="0" w:oddHBand="0" w:evenHBand="0" w:firstRowFirstColumn="0" w:firstRowLastColumn="0" w:lastRowFirstColumn="0" w:lastRowLastColumn="0"/>
-            <w:tcW w:w="2895" w:type="dxa"/>
-          </w:tcPr>
-          <w:p>
-            <w:pPr>
-              <w:rPr>
-                <w:lang w:val="en-US"/>
-              </w:rPr>
-            </w:pPr>
-            <w:r>
-              <w:rPr>
-                <w:lang w:val="en-US"/>
-              </w:rPr>
-              <w:t>Rigging weight Main hoist</w:t>
-            </w:r>
-          </w:p>
-        </w:tc>
-        <w:tc>
-          <w:tcPr>
-            <w:tcW w:w="1510" w:type="dxa"/>
-          </w:tcPr>
-          <w:p>
-            <w:pPr>
-              <w:cnfStyle w:val="000000000000" w:firstRow="0" w:lastRow="0" w:firstColumn="0" w:lastColumn="0" w:oddVBand="0" w:evenVBand="0" w:oddHBand="0" w:evenHBand="0" w:firstRowFirstColumn="0" w:firstRowLastColumn="0" w:lastRowFirstColumn="0" w:lastRowLastColumn="0"/>
-              <w:rPr>
-                <w:lang w:val="en-US"/>
-              </w:rPr>
-            </w:pPr>
-            <w:r>
-              <w:rPr>
-                <w:lang w:val="en-US"/>
-              </w:rPr>
-              <w:t>RWM</w:t>
-            </w:r>
-          </w:p>
-        </w:tc>
-        <w:tc>
-          <w:tcPr>
-            <w:tcW w:w="2340" w:type="dxa"/>
-          </w:tcPr>
-          <w:p>
-            <w:pPr>
-              <w:cnfStyle w:val="000000000000" w:firstRow="0" w:lastRow="0" w:firstColumn="0" w:lastColumn="0" w:oddVBand="0" w:evenVBand="0" w:oddHBand="0" w:evenHBand="0" w:firstRowFirstColumn="0" w:firstRowLastColumn="0" w:lastRowFirstColumn="0" w:lastRowLastColumn="0"/>
-              <w:rPr>
-                <w:lang w:val="en-US"/>
-              </w:rPr>
-            </w:pPr>
-            <w:r>
-              <w:rPr>
-                <w:lang w:val="en-US"/>
-              </w:rPr>
-              <w:t>{{RWM}}</w:t>
-            </w:r>
-          </w:p>
-        </w:tc>
-        <w:tc>
-          <w:tcPr>
-            <w:tcW w:w="1170" w:type="dxa"/>
-          </w:tcPr>
-          <w:p>
-            <w:pPr>
-              <w:cnfStyle w:val="000000000000" w:firstRow="0" w:lastRow="0" w:firstColumn="0" w:lastColumn="0" w:oddVBand="0" w:evenVBand="0" w:oddHBand="0" w:evenHBand="0" w:firstRowFirstColumn="0" w:firstRowLastColumn="0" w:lastRowFirstColumn="0" w:lastRowLastColumn="0"/>
-              <w:rPr>
-                <w:lang w:val="en-US"/>
-              </w:rPr>
-            </w:pPr>
-            <w:r>
-              <w:rPr>
-                <w:lang w:val="en-US"/>
-              </w:rPr>
-              <w:t>[t]</w:t>
-            </w:r>
-          </w:p>
-        </w:tc>
-      </w:tr>
-      <w:tr>
-        <w:trPr>
-          <w:cnfStyle w:val="000000100000" w:firstRow="0" w:lastRow="0" w:firstColumn="0" w:lastColumn="0" w:oddVBand="0" w:evenVBand="0" w:oddHBand="1" w:evenHBand="0" w:firstRowFirstColumn="0" w:firstRowLastColumn="0" w:lastRowFirstColumn="0" w:lastRowLastColumn="0"/>
-        </w:trPr>
-        <w:tc>
-          <w:tcPr>
-            <w:cnfStyle w:val="001000000000" w:firstRow="0" w:lastRow="0" w:firstColumn="1" w:lastColumn="0" w:oddVBand="0" w:evenVBand="0" w:oddHBand="0" w:evenHBand="0" w:firstRowFirstColumn="0" w:firstRowLastColumn="0" w:lastRowFirstColumn="0" w:lastRowLastColumn="0"/>
-            <w:tcW w:w="2895" w:type="dxa"/>
-          </w:tcPr>
-          <w:p>
-            <w:pPr>
-              <w:rPr>
-                <w:lang w:val="en-US"/>
-              </w:rPr>
-            </w:pPr>
-            <w:r>
-              <w:rPr>
-                <w:lang w:val="en-US"/>
-              </w:rPr>
-              <w:t>Rigging weight Auxiliary hoist</w:t>
-            </w:r>
-          </w:p>
-        </w:tc>
-        <w:tc>
-          <w:tcPr>
-            <w:tcW w:w="1510" w:type="dxa"/>
-          </w:tcPr>
-          <w:p>
-            <w:pPr>
-              <w:cnfStyle w:val="000000100000" w:firstRow="0" w:lastRow="0" w:firstColumn="0" w:lastColumn="0" w:oddVBand="0" w:evenVBand="0" w:oddHBand="1" w:evenHBand="0" w:firstRowFirstColumn="0" w:firstRowLastColumn="0" w:lastRowFirstColumn="0" w:lastRowLastColumn="0"/>
-              <w:rPr>
-                <w:lang w:val="en-US"/>
-              </w:rPr>
-            </w:pPr>
-            <w:r>
-              <w:rPr>
-                <w:lang w:val="en-US"/>
-              </w:rPr>
-              <w:t>RWA</w:t>
-            </w:r>
-          </w:p>
-        </w:tc>
-        <w:tc>
-          <w:tcPr>
-            <w:tcW w:w="2340" w:type="dxa"/>
-          </w:tcPr>
-          <w:p>
-            <w:pPr>
-              <w:cnfStyle w:val="000000100000" w:firstRow="0" w:lastRow="0" w:firstColumn="0" w:lastColumn="0" w:oddVBand="0" w:evenVBand="0" w:oddHBand="1" w:evenHBand="0" w:firstRowFirstColumn="0" w:firstRowLastColumn="0" w:lastRowFirstColumn="0" w:lastRowLastColumn="0"/>
-              <w:rPr>
-                <w:lang w:val="en-US"/>
-              </w:rPr>
-            </w:pPr>
-            <w:r>
-              <w:rPr>
-                <w:lang w:val="en-US"/>
-              </w:rPr>
-              <w:t>{{RWA}}</w:t>
-            </w:r>
-          </w:p>
-        </w:tc>
-        <w:tc>
-          <w:tcPr>
-            <w:tcW w:w="1170" w:type="dxa"/>
-          </w:tcPr>
-          <w:p>
-            <w:pPr>
-              <w:cnfStyle w:val="000000100000" w:firstRow="0" w:lastRow="0" w:firstColumn="0" w:lastColumn="0" w:oddVBand="0" w:evenVBand="0" w:oddHBand="1" w:evenHBand="0" w:firstRowFirstColumn="0" w:firstRowLastColumn="0" w:lastRowFirstColumn="0" w:lastRowLastColumn="0"/>
-              <w:rPr>
-                <w:lang w:val="en-US"/>
-              </w:rPr>
-            </w:pPr>
-            <w:r>
-              <w:rPr>
-                <w:lang w:val="en-US"/>
-              </w:rPr>
-              <w:t>[t]</w:t>
-            </w:r>
-          </w:p>
-        </w:tc>
-      </w:tr>
-      <w:tr>
-        <w:tc>
-          <w:tcPr>
-            <w:cnfStyle w:val="001000000000" w:firstRow="0" w:lastRow="0" w:firstColumn="1" w:lastColumn="0" w:oddVBand="0" w:evenVBand="0" w:oddHBand="0" w:evenHBand="0" w:firstRowFirstColumn="0" w:firstRowLastColumn="0" w:lastRowFirstColumn="0" w:lastRowLastColumn="0"/>
-            <w:tcW w:w="2895" w:type="dxa"/>
-          </w:tcPr>
-          <w:p>
-            <w:pPr>
-              <w:rPr>
-                <w:lang w:val="en-US"/>
-              </w:rPr>
-            </w:pPr>
-            <w:r>
-              <w:rPr>
-                <w:lang w:val="en-US"/>
-              </w:rPr>
-              <w:t>Rigging weight Whip hoist</w:t>
-            </w:r>
-          </w:p>
-        </w:tc>
-        <w:tc>
-          <w:tcPr>
-            <w:tcW w:w="1510" w:type="dxa"/>
-          </w:tcPr>
-          <w:p>
-            <w:pPr>
-              <w:cnfStyle w:val="000000000000" w:firstRow="0" w:lastRow="0" w:firstColumn="0" w:lastColumn="0" w:oddVBand="0" w:evenVBand="0" w:oddHBand="0" w:evenHBand="0" w:firstRowFirstColumn="0" w:firstRowLastColumn="0" w:lastRowFirstColumn="0" w:lastRowLastColumn="0"/>
-              <w:rPr>
-                <w:lang w:val="en-US"/>
-              </w:rPr>
-            </w:pPr>
-            <w:r>
-              <w:rPr>
-                <w:lang w:val="en-US"/>
-              </w:rPr>
-              <w:t>RWW</w:t>
-            </w:r>
-          </w:p>
-        </w:tc>
-        <w:tc>
-          <w:tcPr>
-            <w:tcW w:w="2340" w:type="dxa"/>
-          </w:tcPr>
-          <w:p>
-            <w:pPr>
-              <w:cnfStyle w:val="000000000000" w:firstRow="0" w:lastRow="0" w:firstColumn="0" w:lastColumn="0" w:oddVBand="0" w:evenVBand="0" w:oddHBand="0" w:evenHBand="0" w:firstRowFirstColumn="0" w:firstRowLastColumn="0" w:lastRowFirstColumn="0" w:lastRowLastColumn="0"/>
-              <w:rPr>
-                <w:lang w:val="en-US"/>
-              </w:rPr>
-            </w:pPr>
-            <w:r>
-              <w:rPr>
-                <w:lang w:val="en-US"/>
-              </w:rPr>
-              <w:t>{{RWW}}</w:t>
-            </w:r>
-          </w:p>
-        </w:tc>
-        <w:tc>
-          <w:tcPr>
-            <w:tcW w:w="1170" w:type="dxa"/>
-          </w:tcPr>
-          <w:p>
-            <w:pPr>
-              <w:cnfStyle w:val="000000000000" w:firstRow="0" w:lastRow="0" w:firstColumn="0" w:lastColumn="0" w:oddVBand="0" w:evenVBand="0" w:oddHBand="0" w:evenHBand="0" w:firstRowFirstColumn="0" w:firstRowLastColumn="0" w:lastRowFirstColumn="0" w:lastRowLastColumn="0"/>
               <w:rPr>
                 <w:lang w:val="en-US"/>
               </w:rPr>
@@ -17568,13 +17331,7 @@
         <w:rPr>
           <w:lang w:val="en-US"/>
         </w:rPr>
-        <w:t>l</w:t>
-      </w:r>
-      <w:r>
-        <w:rPr>
-          <w:lang w:val="en-US"/>
-        </w:rPr>
-        <w:t>_show_UC_shackle</w:t>
+        <w:t>l_show_UC_shackle</w:t>
       </w:r>
       <w:proofErr w:type="spellEnd"/>
       <w:r>
@@ -17594,19 +17351,7 @@
         <w:rPr>
           <w:lang w:val="en-US"/>
         </w:rPr>
-        <w:t xml:space="preserve">See table below for unity check of the shackle that is connected to the </w:t>
-      </w:r>
-      <w:r>
-        <w:rPr>
-          <w:lang w:val="en-US"/>
-        </w:rPr>
-        <w:t>lower</w:t>
-      </w:r>
-      <w:r>
-        <w:rPr>
-          <w:lang w:val="en-US"/>
-        </w:rPr>
-        <w:t xml:space="preserve"> point of the sling/grommet:</w:t>
+        <w:t>See table below for unity check of the shackle that is connected to the lower point of the sling/grommet:</w:t>
       </w:r>
     </w:p>
     <w:tbl>
@@ -17730,13 +17475,7 @@
               <w:rPr>
                 <w:lang w:val="en-US"/>
               </w:rPr>
-              <w:t>l_</w:t>
-            </w:r>
-            <w:r>
-              <w:rPr>
-                <w:lang w:val="en-US"/>
-              </w:rPr>
-              <w:t>SWL_req_shackle</w:t>
+              <w:t>l_SWL_req_shackle</w:t>
             </w:r>
             <w:proofErr w:type="spellEnd"/>
             <w:r>
@@ -17818,13 +17557,7 @@
               <w:rPr>
                 <w:lang w:val="en-US"/>
               </w:rPr>
-              <w:t>l</w:t>
-            </w:r>
-            <w:r>
-              <w:rPr>
-                <w:lang w:val="en-US"/>
-              </w:rPr>
-              <w:t>_swl</w:t>
+              <w:t>l_swl</w:t>
             </w:r>
             <w:proofErr w:type="spellEnd"/>
             <w:r>
@@ -17913,13 +17646,7 @@
               <w:rPr>
                 <w:lang w:val="en-US"/>
               </w:rPr>
-              <w:t>l</w:t>
-            </w:r>
-            <w:r>
-              <w:rPr>
-                <w:lang w:val="en-US"/>
-              </w:rPr>
-              <w:t>_UC</w:t>
+              <w:t>l_UC</w:t>
             </w:r>
             <w:proofErr w:type="spellEnd"/>
             <w:r>
@@ -19876,13 +19603,7 @@
               <w:rPr>
                 <w:lang w:val="en-US"/>
               </w:rPr>
-              <w:t xml:space="preserve">Safe working </w:t>
-            </w:r>
-            <w:r>
-              <w:rPr>
-                <w:lang w:val="en-US"/>
-              </w:rPr>
-              <w:t>load</w:t>
+              <w:t>Safe working load</w:t>
             </w:r>
           </w:p>
         </w:tc>
@@ -19977,13 +19698,7 @@
               <w:rPr>
                 <w:lang w:val="en-US"/>
               </w:rPr>
-              <w:t>U</w:t>
-            </w:r>
-            <w:r>
-              <w:rPr>
-                <w:lang w:val="en-US"/>
-              </w:rPr>
-              <w:t>c</w:t>
+              <w:t>Uc</w:t>
             </w:r>
             <w:proofErr w:type="spellEnd"/>
             <w:r>
@@ -22426,10 +22141,7 @@
             </w:r>
             <w:proofErr w:type="spellEnd"/>
             <w:r>
-              <w:t xml:space="preserve"> </w:t>
-            </w:r>
-            <w:r>
-              <w:t xml:space="preserve"> </w:t>
+              <w:t xml:space="preserve">  </w:t>
             </w:r>
           </w:p>
         </w:tc>
@@ -22455,13 +22167,7 @@
               <w:cnfStyle w:val="000000100000" w:firstRow="0" w:lastRow="0" w:firstColumn="0" w:lastColumn="0" w:oddVBand="0" w:evenVBand="0" w:oddHBand="1" w:evenHBand="0" w:firstRowFirstColumn="0" w:firstRowLastColumn="0" w:lastRowFirstColumn="0" w:lastRowLastColumn="0"/>
             </w:pPr>
             <w:r>
-              <w:t>{{p[“</w:t>
-            </w:r>
-            <w:r>
-              <w:t>CAP</w:t>
-            </w:r>
-            <w:r>
-              <w:t>”]}}</w:t>
+              <w:t>{{p[“CAP”]}}</w:t>
             </w:r>
           </w:p>
         </w:tc>
@@ -22527,13 +22233,7 @@
               <w:cnfStyle w:val="000000000000" w:firstRow="0" w:lastRow="0" w:firstColumn="0" w:lastColumn="0" w:oddVBand="0" w:evenVBand="0" w:oddHBand="0" w:evenHBand="0" w:firstRowFirstColumn="0" w:firstRowLastColumn="0" w:lastRowFirstColumn="0" w:lastRowLastColumn="0"/>
             </w:pPr>
             <w:r>
-              <w:t>{{p[“</w:t>
-            </w:r>
-            <w:r>
-              <w:t>UC</w:t>
-            </w:r>
-            <w:r>
-              <w:t>”]}}</w:t>
+              <w:t>{{p[“UC”]}}</w:t>
             </w:r>
           </w:p>
         </w:tc>
@@ -34536,6 +34236,7 @@
     <w:rsid w:val="00356DBD"/>
     <w:rsid w:val="00440AF7"/>
     <w:rsid w:val="006768C5"/>
+    <w:rsid w:val="00917601"/>
     <w:rsid w:val="009507AA"/>
     <w:rsid w:val="009D3419"/>
     <w:rsid w:val="009D6467"/>
@@ -34547,6 +34248,7 @@
     <w:rsid w:val="00CD46D7"/>
     <w:rsid w:val="00CF5471"/>
     <w:rsid w:val="00D60A8E"/>
+    <w:rsid w:val="00DA612B"/>
     <w:rsid w:val="00E01CE7"/>
     <w:rsid w:val="00E14E47"/>
     <w:rsid w:val="00E67C84"/>

</xml_diff>

<commit_message>
Added Chapter 4, without TEF
</commit_message>
<xml_diff>
--- a/app/Data_output/Word_template.docx
+++ b/app/Data_output/Word_template.docx
@@ -8353,7 +8353,7 @@
       <w:tblGrid>
         <w:gridCol w:w="2823"/>
         <w:gridCol w:w="985"/>
-        <w:gridCol w:w="2338"/>
+        <w:gridCol w:w="3020"/>
         <w:gridCol w:w="2682"/>
       </w:tblGrid>
       <w:tr>
@@ -8508,21 +8508,21 @@
               <w:rPr>
                 <w:lang w:val="en-US"/>
               </w:rPr>
-              <w:t>{{</w:t>
-            </w:r>
-            <w:proofErr w:type="gramStart"/>
-            <w:r>
-              <w:rPr>
-                <w:lang w:val="en-US"/>
-              </w:rPr>
-              <w:t>p[</w:t>
-            </w:r>
-            <w:proofErr w:type="gramEnd"/>
-            <w:r>
-              <w:rPr>
-                <w:lang w:val="en-US"/>
-              </w:rPr>
-              <w:t>“Lift factor”]}}</w:t>
+              <w:t>{{p[“</w:t>
+            </w:r>
+            <w:proofErr w:type="spellStart"/>
+            <w:r>
+              <w:rPr>
+                <w:lang w:val="en-US"/>
+              </w:rPr>
+              <w:t>Lift_factor</w:t>
+            </w:r>
+            <w:proofErr w:type="spellEnd"/>
+            <w:r>
+              <w:rPr>
+                <w:lang w:val="en-US"/>
+              </w:rPr>
+              <w:t>”]}}</w:t>
             </w:r>
           </w:p>
         </w:tc>
@@ -8624,21 +8624,21 @@
               <w:rPr>
                 <w:lang w:val="en-US"/>
               </w:rPr>
-              <w:t>{{</w:t>
-            </w:r>
-            <w:proofErr w:type="gramStart"/>
-            <w:r>
-              <w:rPr>
-                <w:lang w:val="en-US"/>
-              </w:rPr>
-              <w:t>p[</w:t>
-            </w:r>
-            <w:proofErr w:type="gramEnd"/>
-            <w:r>
-              <w:rPr>
-                <w:lang w:val="en-US"/>
-              </w:rPr>
-              <w:t>“Consequence factor”]}}</w:t>
+              <w:t>{{p[“</w:t>
+            </w:r>
+            <w:proofErr w:type="spellStart"/>
+            <w:r>
+              <w:rPr>
+                <w:lang w:val="en-US"/>
+              </w:rPr>
+              <w:t>Consequence_factor</w:t>
+            </w:r>
+            <w:proofErr w:type="spellEnd"/>
+            <w:r>
+              <w:rPr>
+                <w:lang w:val="en-US"/>
+              </w:rPr>
+              <w:t>”]}}</w:t>
             </w:r>
           </w:p>
           <w:p>
@@ -8747,7 +8747,21 @@
               <w:rPr>
                 <w:lang w:val="en-US"/>
               </w:rPr>
-              <w:t>{{p[“Material-factor”]}}</w:t>
+              <w:t>{{p[“</w:t>
+            </w:r>
+            <w:proofErr w:type="spellStart"/>
+            <w:r>
+              <w:rPr>
+                <w:lang w:val="en-US"/>
+              </w:rPr>
+              <w:t>Material_factor</w:t>
+            </w:r>
+            <w:proofErr w:type="spellEnd"/>
+            <w:r>
+              <w:rPr>
+                <w:lang w:val="en-US"/>
+              </w:rPr>
+              <w:t>”]}}</w:t>
             </w:r>
           </w:p>
         </w:tc>
@@ -8849,28 +8863,16 @@
               <w:rPr>
                 <w:lang w:val="en-US"/>
               </w:rPr>
-              <w:t>{{</w:t>
-            </w:r>
-            <w:proofErr w:type="gramStart"/>
-            <w:r>
-              <w:rPr>
-                <w:lang w:val="en-US"/>
-              </w:rPr>
-              <w:t>p[</w:t>
-            </w:r>
-            <w:proofErr w:type="gramEnd"/>
-            <w:r>
-              <w:rPr>
-                <w:lang w:val="en-US"/>
-              </w:rPr>
-              <w:t>“</w:t>
-            </w:r>
-            <w:r>
-              <w:rPr>
-                <w:lang w:val="en-US"/>
-              </w:rPr>
-              <w:t>Wear factor</w:t>
-            </w:r>
+              <w:t>{{p[“</w:t>
+            </w:r>
+            <w:proofErr w:type="spellStart"/>
+            <w:r>
+              <w:rPr>
+                <w:lang w:val="en-US"/>
+              </w:rPr>
+              <w:t>Wear_application_factor</w:t>
+            </w:r>
+            <w:proofErr w:type="spellEnd"/>
             <w:r>
               <w:rPr>
                 <w:lang w:val="en-US"/>
@@ -10621,7 +10623,23 @@
           <w:rFonts w:eastAsiaTheme="minorEastAsia"/>
           <w:lang w:val="en-US"/>
         </w:rPr>
-        <w:t xml:space="preserve">= Skew load factor(see chapter see Chapter </w:t>
+        <w:t>= Skew load factor(see c</w:t>
+      </w:r>
+      <w:proofErr w:type="spellStart"/>
+      <w:r>
+        <w:rPr>
+          <w:rFonts w:eastAsiaTheme="minorEastAsia"/>
+          <w:lang w:val="en-US"/>
+        </w:rPr>
+        <w:t>hapter</w:t>
+      </w:r>
+      <w:proofErr w:type="spellEnd"/>
+      <w:r>
+        <w:rPr>
+          <w:rFonts w:eastAsiaTheme="minorEastAsia"/>
+          <w:lang w:val="en-US"/>
+        </w:rPr>
+        <w:t xml:space="preserve"> see Chapter </w:t>
       </w:r>
       <w:r>
         <w:rPr>
@@ -34231,6 +34249,7 @@
     <w:rsid w:val="00076CE1"/>
     <w:rsid w:val="000E25C5"/>
     <w:rsid w:val="001048BD"/>
+    <w:rsid w:val="0023404A"/>
     <w:rsid w:val="002748D6"/>
     <w:rsid w:val="00296A17"/>
     <w:rsid w:val="00356DBD"/>

</xml_diff>

<commit_message>
Added skew loaf factor in word
</commit_message>
<xml_diff>
--- a/app/Data_output/Word_template.docx
+++ b/app/Data_output/Word_template.docx
@@ -8226,7 +8226,30 @@
           <w:rFonts w:eastAsiaTheme="minorEastAsia"/>
           <w:lang w:val="en-US"/>
         </w:rPr>
-        <w:t xml:space="preserve">When the slings/grommets are made of steel the safety factor shall not be less then </w:t>
+        <w:t xml:space="preserve">When the slings/grommets are made of steel the safety factor shall not be less </w:t>
+      </w:r>
+      <w:proofErr w:type="spellStart"/>
+      <w:r>
+        <w:rPr>
+          <w:rFonts w:eastAsiaTheme="minorEastAsia"/>
+          <w:lang w:val="en-US"/>
+        </w:rPr>
+        <w:t>then</w:t>
+      </w:r>
+      <w:proofErr w:type="spellEnd"/>
+      <w:r>
+        <w:rPr>
+          <w:rFonts w:eastAsiaTheme="minorEastAsia"/>
+          <w:lang w:val="en-US"/>
+        </w:rPr>
+        <w:t xml:space="preserve"> </w:t>
+      </w:r>
+      <w:r>
+        <w:rPr>
+          <w:rFonts w:eastAsiaTheme="minorEastAsia"/>
+          <w:lang w:val="en-US"/>
+        </w:rPr>
+        <w:t>2.3.</w:t>
       </w:r>
     </w:p>
     <w:p>
@@ -16827,6 +16850,13 @@
           <w:lang w:val="en-US"/>
         </w:rPr>
       </w:pPr>
+    </w:p>
+    <w:p>
+      <w:pPr>
+        <w:rPr>
+          <w:lang w:val="en-US"/>
+        </w:rPr>
+      </w:pPr>
       <w:r>
         <w:rPr>
           <w:lang w:val="en-US"/>
@@ -16847,6 +16877,13 @@
         </w:rPr>
         <w:t>”] == “yes” %}</w:t>
       </w:r>
+    </w:p>
+    <w:p>
+      <w:pPr>
+        <w:rPr>
+          <w:lang w:val="en-US"/>
+        </w:rPr>
+      </w:pPr>
       <w:r>
         <w:rPr>
           <w:lang w:val="en-US"/>
@@ -17632,6 +17669,7 @@
               <w:rPr>
                 <w:lang w:val="en-US"/>
               </w:rPr>
+              <w:lastRenderedPageBreak/>
               <w:t>Unity check shackle</w:t>
             </w:r>
           </w:p>
@@ -17876,7 +17914,6 @@
           <w:szCs w:val="18"/>
           <w:lang w:val="en-US"/>
         </w:rPr>
-        <w:lastRenderedPageBreak/>
         <w:t>{{“\f”}}</w:t>
       </w:r>
     </w:p>
@@ -21510,7 +21547,10 @@
               <w:t>{{p[“</w:t>
             </w:r>
             <w:r>
-              <w:t>points</w:t>
+              <w:t>P</w:t>
+            </w:r>
+            <w:r>
+              <w:t>oints</w:t>
             </w:r>
             <w:r>
               <w:t>”]}}</w:t>
@@ -28520,7 +28560,7 @@
           <w:bCs/>
           <w:lang w:val="en-US"/>
         </w:rPr>
-        <w:t xml:space="preserve">Result sling </w:t>
+        <w:t xml:space="preserve">Result </w:t>
       </w:r>
       <w:r>
         <w:rPr>
@@ -28528,7 +28568,15 @@
           <w:bCs/>
           <w:lang w:val="en-US"/>
         </w:rPr>
-        <w:t>{{p[“number</w:t>
+        <w:t>{{p[“</w:t>
+      </w:r>
+      <w:r>
+        <w:rPr>
+          <w:b/>
+          <w:bCs/>
+          <w:lang w:val="en-US"/>
+        </w:rPr>
+        <w:t>Sling</w:t>
       </w:r>
       <w:r>
         <w:rPr>
@@ -34249,12 +34297,13 @@
     <w:rsid w:val="00076CE1"/>
     <w:rsid w:val="000E25C5"/>
     <w:rsid w:val="001048BD"/>
-    <w:rsid w:val="0023404A"/>
     <w:rsid w:val="002748D6"/>
     <w:rsid w:val="00296A17"/>
     <w:rsid w:val="00356DBD"/>
     <w:rsid w:val="00440AF7"/>
+    <w:rsid w:val="00490142"/>
     <w:rsid w:val="006768C5"/>
+    <w:rsid w:val="0078111F"/>
     <w:rsid w:val="00917601"/>
     <w:rsid w:val="009507AA"/>
     <w:rsid w:val="009D3419"/>

</xml_diff>

<commit_message>
added tilt to word
</commit_message>
<xml_diff>
--- a/app/Data_output/Word_template.docx
+++ b/app/Data_output/Word_template.docx
@@ -7193,7 +7193,25 @@
         <w:rPr>
           <w:lang w:val="en-US"/>
         </w:rPr>
-        <w:t xml:space="preserve"> effect shall be calculated to account for the increased sling load caused by the rotation of the object about a horizontal axis, due to the lift with multiple hooks. </w:t>
+        <w:t xml:space="preserve"> effect shall be calculated to account for the increased sling load caused by the rotation of the object about a horizontal axis, due to the lift with multiple hooks</w:t>
+      </w:r>
+      <w:r>
+        <w:rPr>
+          <w:lang w:val="en-US"/>
+        </w:rPr>
+        <w:t xml:space="preserve">, the angles are bases on REF 2.1 </w:t>
+      </w:r>
+      <w:r>
+        <w:rPr>
+          <w:lang w:val="en-US"/>
+        </w:rPr>
+        <w:t>paragraph 16.2.4</w:t>
+      </w:r>
+      <w:r>
+        <w:rPr>
+          <w:lang w:val="en-US"/>
+        </w:rPr>
+        <w:t>.</w:t>
       </w:r>
       <w:r>
         <w:rPr>
@@ -7294,42 +7312,20 @@
           <w:lang w:val="en-US"/>
         </w:rPr>
         <w:br/>
-        <w:t>In this case the lift hooks causes {{ANS_TILT}},</w:t>
-      </w:r>
-      <w:r>
-        <w:rPr>
-          <w:lang w:val="en-US"/>
-        </w:rPr>
-        <w:t xml:space="preserve"> the angles are based on REF 2.1 </w:t>
-      </w:r>
-      <w:proofErr w:type="spellStart"/>
-      <w:r>
-        <w:rPr>
-          <w:lang w:val="en-US"/>
-        </w:rPr>
-        <w:t>parapraph</w:t>
-      </w:r>
-      <w:proofErr w:type="spellEnd"/>
-      <w:r>
-        <w:rPr>
-          <w:lang w:val="en-US"/>
-        </w:rPr>
-        <w:t xml:space="preserve"> </w:t>
-      </w:r>
-      <w:proofErr w:type="gramStart"/>
-      <w:r>
-        <w:rPr>
-          <w:lang w:val="en-US"/>
-        </w:rPr>
-        <w:t>16.2.4 ,</w:t>
-      </w:r>
-      <w:proofErr w:type="gramEnd"/>
-      <w:r>
-        <w:rPr>
-          <w:lang w:val="en-US"/>
-        </w:rPr>
-        <w:t xml:space="preserve"> and are equal to:</w:t>
-      </w:r>
+      </w:r>
+      <w:r>
+        <w:rPr>
+          <w:lang w:val="en-US"/>
+        </w:rPr>
+        <w:t>The angles are equal to:</w:t>
+      </w:r>
+    </w:p>
+    <w:p>
+      <w:pPr>
+        <w:rPr>
+          <w:lang w:val="en-US"/>
+        </w:rPr>
+      </w:pPr>
       <w:r>
         <w:rPr>
           <w:lang w:val="en-US"/>
@@ -7369,36 +7365,6 @@
           <w:lang w:val="en-US"/>
         </w:rPr>
       </w:pPr>
-      <w:r>
-        <w:rPr>
-          <w:lang w:val="en-US"/>
-        </w:rPr>
-        <w:t>I</w:t>
-      </w:r>
-      <w:r>
-        <w:rPr>
-          <w:lang w:val="en-US"/>
-        </w:rPr>
-        <w:t xml:space="preserve">n appendix </w:t>
-      </w:r>
-      <w:r>
-        <w:rPr>
-          <w:lang w:val="en-US"/>
-        </w:rPr>
-        <w:t>B</w:t>
-      </w:r>
-      <w:r>
-        <w:rPr>
-          <w:lang w:val="en-US"/>
-        </w:rPr>
-        <w:t xml:space="preserve"> the calculations are shown of the TILT effect factor</w:t>
-      </w:r>
-      <w:r>
-        <w:rPr>
-          <w:lang w:val="en-US"/>
-        </w:rPr>
-        <w:t>, the TEF factors can be shown in the table below:</w:t>
-      </w:r>
     </w:p>
     <w:tbl>
       <w:tblPr>
@@ -7700,6 +7666,86 @@
         </w:tc>
       </w:tr>
     </w:tbl>
+    <w:p>
+      <w:pPr>
+        <w:rPr>
+          <w:lang w:val="en-US"/>
+        </w:rPr>
+      </w:pPr>
+    </w:p>
+    <w:p>
+      <w:pPr>
+        <w:rPr>
+          <w:lang w:val="en-US"/>
+        </w:rPr>
+      </w:pPr>
+      <w:r>
+        <w:rPr>
+          <w:lang w:val="en-US"/>
+        </w:rPr>
+        <w:t xml:space="preserve">{%p if </w:t>
+      </w:r>
+      <w:proofErr w:type="spellStart"/>
+      <w:r>
+        <w:rPr>
+          <w:lang w:val="en-US"/>
+        </w:rPr>
+        <w:t>Show_appendix_B</w:t>
+      </w:r>
+      <w:proofErr w:type="spellEnd"/>
+      <w:r>
+        <w:rPr>
+          <w:lang w:val="en-US"/>
+        </w:rPr>
+        <w:t xml:space="preserve"> == “yes” %}</w:t>
+      </w:r>
+    </w:p>
+    <w:p>
+      <w:pPr>
+        <w:rPr>
+          <w:lang w:val="en-US"/>
+        </w:rPr>
+      </w:pPr>
+      <w:r>
+        <w:rPr>
+          <w:lang w:val="en-US"/>
+        </w:rPr>
+        <w:t>The Tilt factor is based on calculation that is shown in appendix B.</w:t>
+      </w:r>
+    </w:p>
+    <w:p>
+      <w:pPr>
+        <w:rPr>
+          <w:lang w:val="en-US"/>
+        </w:rPr>
+      </w:pPr>
+      <w:r>
+        <w:rPr>
+          <w:lang w:val="en-US"/>
+        </w:rPr>
+        <w:t>{%p endif %}</w:t>
+      </w:r>
+    </w:p>
+    <w:p>
+      <w:pPr>
+        <w:rPr>
+          <w:lang w:val="en-US"/>
+        </w:rPr>
+      </w:pPr>
+    </w:p>
+    <w:p>
+      <w:pPr>
+        <w:rPr>
+          <w:lang w:val="en-US"/>
+        </w:rPr>
+      </w:pPr>
+      <w:r>
+        <w:rPr>
+          <w:lang w:val="en-US"/>
+        </w:rPr>
+        <w:br w:type="page"/>
+      </w:r>
+    </w:p>
     <w:p>
       <w:pPr>
         <w:rPr>
@@ -7975,10 +8021,19 @@
         </w:rPr>
       </w:pPr>
       <w:r>
+        <w:rPr>
+          <w:lang w:val="en-US"/>
+        </w:rPr>
         <w:br w:type="page"/>
       </w:r>
     </w:p>
-    <w:p/>
+    <w:p>
+      <w:pPr>
+        <w:rPr>
+          <w:lang w:val="en-US"/>
+        </w:rPr>
+      </w:pPr>
+    </w:p>
     <w:p>
       <w:pPr>
         <w:pStyle w:val="Heading2"/>
@@ -21397,6 +21452,12 @@
         </w:rPr>
         <w:t>The capacity of the {{p[“Hoist”]}} at outreach is equal to {{p[“CAP”]}}</w:t>
       </w:r>
+      <w:r>
+        <w:rPr>
+          <w:lang w:val="en-US"/>
+        </w:rPr>
+        <w:t>, see appendix A</w:t>
+      </w:r>
     </w:p>
     <w:p>
       <w:pPr>
@@ -23707,6 +23768,68 @@
           <w:lang w:val="en-US"/>
         </w:rPr>
         <w:t xml:space="preserve">. </w:t>
+      </w:r>
+      <w:r>
+        <w:rPr>
+          <w:lang w:val="en-US"/>
+        </w:rPr>
+        <w:t xml:space="preserve"> The first step is to determine the lifting points, and </w:t>
+      </w:r>
+      <w:proofErr w:type="gramStart"/>
+      <w:r>
+        <w:rPr>
+          <w:lang w:val="en-US"/>
+        </w:rPr>
+        <w:t>the  max</w:t>
+      </w:r>
+      <w:proofErr w:type="gramEnd"/>
+      <w:r>
+        <w:rPr>
+          <w:lang w:val="en-US"/>
+        </w:rPr>
+        <w:t xml:space="preserve"> COG points in the envelope. Based on those </w:t>
+      </w:r>
+      <w:proofErr w:type="spellStart"/>
+      <w:r>
+        <w:rPr>
+          <w:lang w:val="en-US"/>
+        </w:rPr>
+        <w:t>coardinates</w:t>
+      </w:r>
+      <w:proofErr w:type="spellEnd"/>
+      <w:r>
+        <w:rPr>
+          <w:lang w:val="en-US"/>
+        </w:rPr>
+        <w:t xml:space="preserve"> the load distribution is determined and the </w:t>
+      </w:r>
+      <w:proofErr w:type="spellStart"/>
+      <w:r>
+        <w:rPr>
+          <w:lang w:val="en-US"/>
+        </w:rPr>
+        <w:t>devided</w:t>
+      </w:r>
+      <w:proofErr w:type="spellEnd"/>
+      <w:r>
+        <w:rPr>
+          <w:lang w:val="en-US"/>
+        </w:rPr>
+        <w:t xml:space="preserve"> by the </w:t>
+      </w:r>
+      <w:proofErr w:type="spellStart"/>
+      <w:r>
+        <w:rPr>
+          <w:lang w:val="en-US"/>
+        </w:rPr>
+        <w:t>loadfactor</w:t>
+      </w:r>
+      <w:proofErr w:type="spellEnd"/>
+      <w:r>
+        <w:rPr>
+          <w:lang w:val="en-US"/>
+        </w:rPr>
+        <w:t>, this is the tilt factor.</w:t>
       </w:r>
     </w:p>
     <w:p>
@@ -32970,7 +33093,7 @@
   <w:style w:type="paragraph" w:default="1" w:styleId="Normal">
     <w:name w:val="Normal"/>
     <w:qFormat/>
-    <w:rsid w:val="007606EF"/>
+    <w:rsid w:val="00F936A2"/>
     <w:rPr>
       <w:lang w:val="nl-NL"/>
     </w:rPr>
@@ -34292,6 +34415,7 @@
     <w:rsid w:val="00440AF7"/>
     <w:rsid w:val="00490142"/>
     <w:rsid w:val="006768C5"/>
+    <w:rsid w:val="006F2E44"/>
     <w:rsid w:val="0078111F"/>
     <w:rsid w:val="00917601"/>
     <w:rsid w:val="009507AA"/>
@@ -34301,6 +34425,7 @@
     <w:rsid w:val="00B0392C"/>
     <w:rsid w:val="00B37EAA"/>
     <w:rsid w:val="00BA6810"/>
+    <w:rsid w:val="00C863C2"/>
     <w:rsid w:val="00CA5626"/>
     <w:rsid w:val="00CD46D7"/>
     <w:rsid w:val="00CF5471"/>

</xml_diff>